<commit_message>
Refactor function signatures to simplify player array handling and fixed collision detection logic
</commit_message>
<xml_diff>
--- a/README.docx
+++ b/README.docx
@@ -352,7 +352,6 @@
           <w:iCs/>
           <w:sz w:val="32"/>
           <w:szCs w:val="32"/>
-          <w:lang w:val="el-GR"/>
         </w:rPr>
       </w:pPr>
       <w:r>
@@ -374,21 +373,1061 @@
         <w:jc w:val="center"/>
         <w:rPr>
           <w:rFonts w:ascii="Arial" w:hAnsi="Arial" w:cs="Arial"/>
-          <w:sz w:val="36"/>
-          <w:szCs w:val="36"/>
-          <w:lang w:val="el-GR"/>
-        </w:rPr>
-      </w:pPr>
-    </w:p>
-    <w:p>
-      <w:pPr>
-        <w:rPr>
-          <w:rFonts w:ascii="Arial" w:hAnsi="Arial" w:cs="Arial"/>
-          <w:sz w:val="36"/>
-          <w:szCs w:val="36"/>
-          <w:lang w:val="el-GR"/>
-        </w:rPr>
-      </w:pPr>
+          <w:b/>
+          <w:bCs/>
+          <w:i/>
+          <w:iCs/>
+          <w:sz w:val="32"/>
+          <w:szCs w:val="32"/>
+        </w:rPr>
+      </w:pPr>
+    </w:p>
+    <w:p>
+      <w:pPr>
+        <w:rPr>
+          <w:rFonts w:ascii="Arial" w:hAnsi="Arial" w:cs="Arial"/>
+          <w:b/>
+          <w:bCs/>
+          <w:i/>
+          <w:iCs/>
+          <w:sz w:val="32"/>
+          <w:szCs w:val="32"/>
+        </w:rPr>
+      </w:pPr>
+    </w:p>
+    <w:p>
+      <w:pPr>
+        <w:rPr>
+          <w:rFonts w:ascii="Arial" w:hAnsi="Arial" w:cs="Arial"/>
+          <w:b/>
+          <w:bCs/>
+          <w:sz w:val="36"/>
+          <w:szCs w:val="36"/>
+          <w:lang w:val="el-GR"/>
+        </w:rPr>
+      </w:pPr>
+      <w:r>
+        <w:rPr>
+          <w:rFonts w:ascii="Arial" w:hAnsi="Arial" w:cs="Arial"/>
+          <w:b/>
+          <w:bCs/>
+          <w:sz w:val="36"/>
+          <w:szCs w:val="36"/>
+          <w:lang w:val="el-GR"/>
+        </w:rPr>
+        <w:lastRenderedPageBreak/>
+        <w:t>Περιεχόμενα</w:t>
+      </w:r>
+    </w:p>
+    <w:p>
+      <w:pPr>
+        <w:rPr>
+          <w:rFonts w:ascii="Arial" w:hAnsi="Arial" w:cs="Arial"/>
+          <w:b/>
+          <w:bCs/>
+          <w:sz w:val="36"/>
+          <w:szCs w:val="36"/>
+          <w:lang w:val="el-GR"/>
+        </w:rPr>
+      </w:pPr>
+    </w:p>
+    <w:p>
+      <w:pPr>
+        <w:rPr>
+          <w:rFonts w:ascii="Arial" w:hAnsi="Arial" w:cs="Arial"/>
+          <w:b/>
+          <w:bCs/>
+          <w:sz w:val="36"/>
+          <w:szCs w:val="36"/>
+          <w:lang w:val="el-GR"/>
+        </w:rPr>
+      </w:pPr>
+    </w:p>
+    <w:p>
+      <w:pPr>
+        <w:rPr>
+          <w:rFonts w:ascii="Arial" w:hAnsi="Arial" w:cs="Arial"/>
+          <w:b/>
+          <w:bCs/>
+          <w:sz w:val="36"/>
+          <w:szCs w:val="36"/>
+          <w:lang w:val="el-GR"/>
+        </w:rPr>
+      </w:pPr>
+    </w:p>
+    <w:p>
+      <w:pPr>
+        <w:rPr>
+          <w:rFonts w:ascii="Arial" w:hAnsi="Arial" w:cs="Arial"/>
+          <w:b/>
+          <w:bCs/>
+          <w:sz w:val="36"/>
+          <w:szCs w:val="36"/>
+          <w:lang w:val="el-GR"/>
+        </w:rPr>
+      </w:pPr>
+    </w:p>
+    <w:p>
+      <w:pPr>
+        <w:rPr>
+          <w:rFonts w:ascii="Arial" w:hAnsi="Arial" w:cs="Arial"/>
+          <w:b/>
+          <w:bCs/>
+          <w:sz w:val="36"/>
+          <w:szCs w:val="36"/>
+          <w:lang w:val="el-GR"/>
+        </w:rPr>
+      </w:pPr>
+    </w:p>
+    <w:p>
+      <w:pPr>
+        <w:rPr>
+          <w:rFonts w:ascii="Arial" w:hAnsi="Arial" w:cs="Arial"/>
+          <w:b/>
+          <w:bCs/>
+          <w:sz w:val="36"/>
+          <w:szCs w:val="36"/>
+          <w:lang w:val="el-GR"/>
+        </w:rPr>
+      </w:pPr>
+    </w:p>
+    <w:p>
+      <w:pPr>
+        <w:rPr>
+          <w:rFonts w:ascii="Arial" w:hAnsi="Arial" w:cs="Arial"/>
+          <w:b/>
+          <w:bCs/>
+          <w:sz w:val="36"/>
+          <w:szCs w:val="36"/>
+          <w:lang w:val="el-GR"/>
+        </w:rPr>
+      </w:pPr>
+    </w:p>
+    <w:p>
+      <w:pPr>
+        <w:rPr>
+          <w:rFonts w:ascii="Arial" w:hAnsi="Arial" w:cs="Arial"/>
+          <w:b/>
+          <w:bCs/>
+          <w:sz w:val="36"/>
+          <w:szCs w:val="36"/>
+          <w:lang w:val="el-GR"/>
+        </w:rPr>
+      </w:pPr>
+    </w:p>
+    <w:p>
+      <w:pPr>
+        <w:rPr>
+          <w:rFonts w:ascii="Arial" w:hAnsi="Arial" w:cs="Arial"/>
+          <w:b/>
+          <w:bCs/>
+          <w:sz w:val="36"/>
+          <w:szCs w:val="36"/>
+          <w:lang w:val="el-GR"/>
+        </w:rPr>
+      </w:pPr>
+    </w:p>
+    <w:p>
+      <w:pPr>
+        <w:rPr>
+          <w:rFonts w:ascii="Arial" w:hAnsi="Arial" w:cs="Arial"/>
+          <w:b/>
+          <w:bCs/>
+          <w:sz w:val="36"/>
+          <w:szCs w:val="36"/>
+          <w:lang w:val="el-GR"/>
+        </w:rPr>
+      </w:pPr>
+    </w:p>
+    <w:p>
+      <w:pPr>
+        <w:rPr>
+          <w:rFonts w:ascii="Arial" w:hAnsi="Arial" w:cs="Arial"/>
+          <w:b/>
+          <w:bCs/>
+          <w:sz w:val="36"/>
+          <w:szCs w:val="36"/>
+          <w:lang w:val="el-GR"/>
+        </w:rPr>
+      </w:pPr>
+    </w:p>
+    <w:p>
+      <w:pPr>
+        <w:rPr>
+          <w:rFonts w:ascii="Arial" w:hAnsi="Arial" w:cs="Arial"/>
+          <w:b/>
+          <w:bCs/>
+          <w:sz w:val="36"/>
+          <w:szCs w:val="36"/>
+          <w:lang w:val="el-GR"/>
+        </w:rPr>
+      </w:pPr>
+    </w:p>
+    <w:p>
+      <w:pPr>
+        <w:rPr>
+          <w:rFonts w:ascii="Arial" w:hAnsi="Arial" w:cs="Arial"/>
+          <w:b/>
+          <w:bCs/>
+          <w:sz w:val="36"/>
+          <w:szCs w:val="36"/>
+          <w:lang w:val="el-GR"/>
+        </w:rPr>
+      </w:pPr>
+    </w:p>
+    <w:p>
+      <w:pPr>
+        <w:rPr>
+          <w:rFonts w:ascii="Arial" w:hAnsi="Arial" w:cs="Arial"/>
+          <w:b/>
+          <w:bCs/>
+          <w:sz w:val="36"/>
+          <w:szCs w:val="36"/>
+          <w:lang w:val="el-GR"/>
+        </w:rPr>
+      </w:pPr>
+    </w:p>
+    <w:p>
+      <w:pPr>
+        <w:rPr>
+          <w:rFonts w:ascii="Arial" w:hAnsi="Arial" w:cs="Arial"/>
+          <w:b/>
+          <w:bCs/>
+          <w:sz w:val="36"/>
+          <w:szCs w:val="36"/>
+          <w:lang w:val="el-GR"/>
+        </w:rPr>
+      </w:pPr>
+    </w:p>
+    <w:p>
+      <w:pPr>
+        <w:rPr>
+          <w:rFonts w:ascii="Arial" w:hAnsi="Arial" w:cs="Arial"/>
+          <w:b/>
+          <w:bCs/>
+          <w:sz w:val="36"/>
+          <w:szCs w:val="36"/>
+          <w:lang w:val="el-GR"/>
+        </w:rPr>
+      </w:pPr>
+    </w:p>
+    <w:p>
+      <w:pPr>
+        <w:rPr>
+          <w:rFonts w:ascii="Arial" w:hAnsi="Arial" w:cs="Arial"/>
+          <w:b/>
+          <w:bCs/>
+          <w:sz w:val="36"/>
+          <w:szCs w:val="36"/>
+          <w:lang w:val="el-GR"/>
+        </w:rPr>
+      </w:pPr>
+    </w:p>
+    <w:p>
+      <w:pPr>
+        <w:rPr>
+          <w:rFonts w:ascii="Arial" w:hAnsi="Arial" w:cs="Arial"/>
+          <w:b/>
+          <w:bCs/>
+          <w:sz w:val="36"/>
+          <w:szCs w:val="36"/>
+          <w:lang w:val="el-GR"/>
+        </w:rPr>
+      </w:pPr>
+    </w:p>
+    <w:p>
+      <w:pPr>
+        <w:rPr>
+          <w:rFonts w:ascii="Arial" w:hAnsi="Arial" w:cs="Arial"/>
+          <w:b/>
+          <w:bCs/>
+          <w:sz w:val="36"/>
+          <w:szCs w:val="36"/>
+          <w:lang w:val="el-GR"/>
+        </w:rPr>
+      </w:pPr>
+    </w:p>
+    <w:p>
+      <w:pPr>
+        <w:rPr>
+          <w:rFonts w:ascii="Arial" w:hAnsi="Arial" w:cs="Arial"/>
+          <w:b/>
+          <w:bCs/>
+          <w:sz w:val="36"/>
+          <w:szCs w:val="36"/>
+          <w:lang w:val="el-GR"/>
+        </w:rPr>
+      </w:pPr>
+    </w:p>
+    <w:p>
+      <w:pPr>
+        <w:rPr>
+          <w:rFonts w:ascii="Arial" w:hAnsi="Arial" w:cs="Arial"/>
+          <w:sz w:val="36"/>
+          <w:szCs w:val="36"/>
+          <w:lang w:val="el-GR"/>
+        </w:rPr>
+      </w:pPr>
+      <w:r>
+        <w:rPr>
+          <w:rFonts w:ascii="Arial" w:hAnsi="Arial" w:cs="Arial"/>
+          <w:b/>
+          <w:bCs/>
+          <w:sz w:val="36"/>
+          <w:szCs w:val="36"/>
+          <w:lang w:val="el-GR"/>
+        </w:rPr>
+        <w:lastRenderedPageBreak/>
+        <w:t>1</w:t>
+      </w:r>
+      <w:r>
+        <w:rPr>
+          <w:rFonts w:ascii="Arial" w:hAnsi="Arial" w:cs="Arial"/>
+          <w:b/>
+          <w:bCs/>
+          <w:sz w:val="36"/>
+          <w:szCs w:val="36"/>
+          <w:lang w:val="el-GR"/>
+        </w:rPr>
+        <w:t>.</w:t>
+      </w:r>
+      <w:r>
+        <w:rPr>
+          <w:rFonts w:ascii="Arial" w:hAnsi="Arial" w:cs="Arial"/>
+          <w:sz w:val="36"/>
+          <w:szCs w:val="36"/>
+          <w:lang w:val="el-GR"/>
+        </w:rPr>
+        <w:t xml:space="preserve"> </w:t>
+      </w:r>
+      <w:r>
+        <w:rPr>
+          <w:rFonts w:ascii="Arial" w:hAnsi="Arial" w:cs="Arial"/>
+          <w:b/>
+          <w:bCs/>
+          <w:sz w:val="36"/>
+          <w:szCs w:val="36"/>
+          <w:lang w:val="el-GR"/>
+        </w:rPr>
+        <w:t>Περιγραφή</w:t>
+      </w:r>
+    </w:p>
+    <w:p>
+      <w:pPr>
+        <w:rPr>
+          <w:rFonts w:ascii="Arial" w:hAnsi="Arial" w:cs="Arial"/>
+          <w:sz w:val="36"/>
+          <w:szCs w:val="36"/>
+          <w:lang w:val="el-GR"/>
+        </w:rPr>
+      </w:pPr>
+    </w:p>
+    <w:p>
+      <w:pPr>
+        <w:rPr>
+          <w:rFonts w:ascii="Arial" w:hAnsi="Arial" w:cs="Arial"/>
+          <w:sz w:val="28"/>
+          <w:szCs w:val="28"/>
+          <w:lang w:val="el-GR"/>
+        </w:rPr>
+      </w:pPr>
+      <w:r>
+        <w:rPr>
+          <w:rFonts w:ascii="Arial" w:hAnsi="Arial" w:cs="Arial"/>
+          <w:sz w:val="28"/>
+          <w:szCs w:val="28"/>
+          <w:lang w:val="el-GR"/>
+        </w:rPr>
+        <w:t xml:space="preserve">Το παρόν λογισμικό </w:t>
+      </w:r>
+      <w:r>
+        <w:rPr>
+          <w:rFonts w:ascii="Arial" w:hAnsi="Arial" w:cs="Arial"/>
+          <w:sz w:val="28"/>
+          <w:szCs w:val="28"/>
+          <w:lang w:val="el-GR"/>
+        </w:rPr>
+        <w:t xml:space="preserve">συνιστά ένα ολοκληρωμένο </w:t>
+      </w:r>
+      <w:r>
+        <w:rPr>
+          <w:rFonts w:ascii="Arial" w:hAnsi="Arial" w:cs="Arial"/>
+          <w:sz w:val="28"/>
+          <w:szCs w:val="28"/>
+          <w:lang w:val="el-GR"/>
+        </w:rPr>
+        <w:t>παιχνίδι τύπου ναυμαχίας</w:t>
+      </w:r>
+      <w:r>
+        <w:rPr>
+          <w:rFonts w:ascii="Arial" w:hAnsi="Arial" w:cs="Arial"/>
+          <w:sz w:val="28"/>
+          <w:szCs w:val="28"/>
+          <w:lang w:val="el-GR"/>
+        </w:rPr>
+        <w:t>.  Παίζεται μεταξύ δύο (2) αντ</w:t>
+      </w:r>
+      <w:r>
+        <w:rPr>
+          <w:rFonts w:ascii="Arial" w:hAnsi="Arial" w:cs="Arial"/>
+          <w:sz w:val="28"/>
+          <w:szCs w:val="28"/>
+          <w:lang w:val="el-GR"/>
+        </w:rPr>
+        <w:t>ίπαλων παικτών, οι οποίοι ελέ</w:t>
+      </w:r>
+      <w:r>
+        <w:rPr>
+          <w:rFonts w:ascii="Arial" w:hAnsi="Arial" w:cs="Arial"/>
+          <w:sz w:val="28"/>
+          <w:szCs w:val="28"/>
+          <w:lang w:val="el-GR"/>
+        </w:rPr>
+        <w:t>γ</w:t>
+      </w:r>
+      <w:r>
+        <w:rPr>
+          <w:rFonts w:ascii="Arial" w:hAnsi="Arial" w:cs="Arial"/>
+          <w:sz w:val="28"/>
+          <w:szCs w:val="28"/>
+          <w:lang w:val="el-GR"/>
+        </w:rPr>
+        <w:t xml:space="preserve">χουν </w:t>
+      </w:r>
+      <w:r>
+        <w:rPr>
+          <w:rFonts w:ascii="Arial" w:hAnsi="Arial" w:cs="Arial"/>
+          <w:sz w:val="28"/>
+          <w:szCs w:val="28"/>
+          <w:lang w:val="el-GR"/>
+        </w:rPr>
+        <w:t>από ένα πλοίο.</w:t>
+      </w:r>
+      <w:r>
+        <w:rPr>
+          <w:rFonts w:ascii="Arial" w:hAnsi="Arial" w:cs="Arial"/>
+          <w:sz w:val="28"/>
+          <w:szCs w:val="28"/>
+          <w:lang w:val="el-GR"/>
+        </w:rPr>
+        <w:t xml:space="preserve">  </w:t>
+      </w:r>
+      <w:r>
+        <w:rPr>
+          <w:rFonts w:ascii="Arial" w:hAnsi="Arial" w:cs="Arial"/>
+          <w:sz w:val="28"/>
+          <w:szCs w:val="28"/>
+          <w:lang w:val="el-GR"/>
+        </w:rPr>
+        <w:t>Ο πρώτος παίκτης (</w:t>
+      </w:r>
+      <w:r>
+        <w:rPr>
+          <w:rFonts w:ascii="Arial" w:hAnsi="Arial" w:cs="Arial"/>
+          <w:sz w:val="28"/>
+          <w:szCs w:val="28"/>
+        </w:rPr>
+        <w:t>Player</w:t>
+      </w:r>
+      <w:r>
+        <w:rPr>
+          <w:rFonts w:ascii="Arial" w:hAnsi="Arial" w:cs="Arial"/>
+          <w:sz w:val="28"/>
+          <w:szCs w:val="28"/>
+          <w:lang w:val="el-GR"/>
+        </w:rPr>
+        <w:t xml:space="preserve"> 1</w:t>
+      </w:r>
+      <w:r>
+        <w:rPr>
+          <w:rFonts w:ascii="Arial" w:hAnsi="Arial" w:cs="Arial"/>
+          <w:sz w:val="28"/>
+          <w:szCs w:val="28"/>
+          <w:lang w:val="el-GR"/>
+        </w:rPr>
+        <w:t>)</w:t>
+      </w:r>
+      <w:r>
+        <w:rPr>
+          <w:rFonts w:ascii="Arial" w:hAnsi="Arial" w:cs="Arial"/>
+          <w:sz w:val="28"/>
+          <w:szCs w:val="28"/>
+          <w:lang w:val="el-GR"/>
+        </w:rPr>
+        <w:t xml:space="preserve"> </w:t>
+      </w:r>
+      <w:r>
+        <w:rPr>
+          <w:rFonts w:ascii="Arial" w:hAnsi="Arial" w:cs="Arial"/>
+          <w:sz w:val="28"/>
+          <w:szCs w:val="28"/>
+          <w:lang w:val="el-GR"/>
+        </w:rPr>
+        <w:t>επισημαίνεται</w:t>
+      </w:r>
+      <w:r>
+        <w:rPr>
+          <w:rFonts w:ascii="Arial" w:hAnsi="Arial" w:cs="Arial"/>
+          <w:sz w:val="28"/>
+          <w:szCs w:val="28"/>
+          <w:lang w:val="el-GR"/>
+        </w:rPr>
+        <w:t xml:space="preserve"> με </w:t>
+      </w:r>
+      <w:r>
+        <w:rPr>
+          <w:rFonts w:ascii="Arial" w:hAnsi="Arial" w:cs="Arial"/>
+          <w:color w:val="0070C0"/>
+          <w:sz w:val="28"/>
+          <w:szCs w:val="28"/>
+          <w:lang w:val="el-GR"/>
+        </w:rPr>
+        <w:t xml:space="preserve">μπλε </w:t>
+      </w:r>
+      <w:r>
+        <w:rPr>
+          <w:rFonts w:ascii="Arial" w:hAnsi="Arial" w:cs="Arial"/>
+          <w:sz w:val="28"/>
+          <w:szCs w:val="28"/>
+          <w:lang w:val="el-GR"/>
+        </w:rPr>
+        <w:t>χρώμα, ενώ ο δεύτερος παίχτης (</w:t>
+      </w:r>
+      <w:r>
+        <w:rPr>
+          <w:rFonts w:ascii="Arial" w:hAnsi="Arial" w:cs="Arial"/>
+          <w:sz w:val="28"/>
+          <w:szCs w:val="28"/>
+        </w:rPr>
+        <w:t>Player</w:t>
+      </w:r>
+      <w:r>
+        <w:rPr>
+          <w:rFonts w:ascii="Arial" w:hAnsi="Arial" w:cs="Arial"/>
+          <w:sz w:val="28"/>
+          <w:szCs w:val="28"/>
+          <w:lang w:val="el-GR"/>
+        </w:rPr>
+        <w:t xml:space="preserve"> 2</w:t>
+      </w:r>
+      <w:r>
+        <w:rPr>
+          <w:rFonts w:ascii="Arial" w:hAnsi="Arial" w:cs="Arial"/>
+          <w:sz w:val="28"/>
+          <w:szCs w:val="28"/>
+          <w:lang w:val="el-GR"/>
+        </w:rPr>
+        <w:t>)</w:t>
+      </w:r>
+      <w:r>
+        <w:rPr>
+          <w:rFonts w:ascii="Arial" w:hAnsi="Arial" w:cs="Arial"/>
+          <w:sz w:val="28"/>
+          <w:szCs w:val="28"/>
+          <w:lang w:val="el-GR"/>
+        </w:rPr>
+        <w:t xml:space="preserve"> </w:t>
+      </w:r>
+      <w:r>
+        <w:rPr>
+          <w:rFonts w:ascii="Arial" w:hAnsi="Arial" w:cs="Arial"/>
+          <w:sz w:val="28"/>
+          <w:szCs w:val="28"/>
+          <w:lang w:val="el-GR"/>
+        </w:rPr>
+        <w:t xml:space="preserve">με </w:t>
+      </w:r>
+      <w:r>
+        <w:rPr>
+          <w:rFonts w:ascii="Arial" w:hAnsi="Arial" w:cs="Arial"/>
+          <w:color w:val="C00000"/>
+          <w:sz w:val="28"/>
+          <w:szCs w:val="28"/>
+          <w:lang w:val="el-GR"/>
+        </w:rPr>
+        <w:t>κόκκινο</w:t>
+      </w:r>
+      <w:r>
+        <w:rPr>
+          <w:rFonts w:ascii="Arial" w:hAnsi="Arial" w:cs="Arial"/>
+          <w:sz w:val="28"/>
+          <w:szCs w:val="28"/>
+          <w:lang w:val="el-GR"/>
+        </w:rPr>
+        <w:t>.</w:t>
+      </w:r>
+      <w:r>
+        <w:rPr>
+          <w:rFonts w:ascii="Arial" w:hAnsi="Arial" w:cs="Arial"/>
+          <w:sz w:val="28"/>
+          <w:szCs w:val="28"/>
+          <w:lang w:val="el-GR"/>
+        </w:rPr>
+        <w:t xml:space="preserve">  </w:t>
+      </w:r>
+    </w:p>
+    <w:p>
+      <w:pPr>
+        <w:rPr>
+          <w:rFonts w:ascii="Arial" w:hAnsi="Arial" w:cs="Arial"/>
+          <w:sz w:val="28"/>
+          <w:szCs w:val="28"/>
+          <w:lang w:val="el-GR"/>
+        </w:rPr>
+      </w:pPr>
+      <w:r>
+        <w:rPr>
+          <w:rFonts w:ascii="Arial" w:hAnsi="Arial" w:cs="Arial"/>
+          <w:sz w:val="28"/>
+          <w:szCs w:val="28"/>
+          <w:lang w:val="el-GR"/>
+        </w:rPr>
+        <w:t xml:space="preserve">Το παιχνίδι εξελίσσεται σε έναν χάρτη </w:t>
+      </w:r>
+      <w:r>
+        <w:rPr>
+          <w:rFonts w:ascii="Arial" w:hAnsi="Arial" w:cs="Arial"/>
+          <w:sz w:val="28"/>
+          <w:szCs w:val="28"/>
+          <w:lang w:val="el-GR"/>
+        </w:rPr>
+        <w:t>δύο (2) διαστάσεων, σε ένα κλειστό πεδίο ναυμαχίας</w:t>
+      </w:r>
+      <w:r>
+        <w:rPr>
+          <w:rFonts w:ascii="Arial" w:hAnsi="Arial" w:cs="Arial"/>
+          <w:sz w:val="28"/>
+          <w:szCs w:val="28"/>
+          <w:lang w:val="el-GR"/>
+        </w:rPr>
+        <w:t xml:space="preserve">, περικυκλωμένο από στεριά και περιλαμβάνει </w:t>
+      </w:r>
+      <w:r>
+        <w:rPr>
+          <w:rFonts w:ascii="Arial" w:hAnsi="Arial" w:cs="Arial"/>
+          <w:sz w:val="28"/>
+          <w:szCs w:val="28"/>
+          <w:lang w:val="el-GR"/>
+        </w:rPr>
+        <w:t>εμπόδια (βράχια).</w:t>
+      </w:r>
+      <w:r>
+        <w:rPr>
+          <w:rFonts w:ascii="Arial" w:hAnsi="Arial" w:cs="Arial"/>
+          <w:sz w:val="28"/>
+          <w:szCs w:val="28"/>
+          <w:lang w:val="el-GR"/>
+        </w:rPr>
+        <w:t xml:space="preserve">  </w:t>
+      </w:r>
+    </w:p>
+    <w:p>
+      <w:pPr>
+        <w:rPr>
+          <w:rFonts w:ascii="Arial" w:hAnsi="Arial" w:cs="Arial"/>
+          <w:sz w:val="28"/>
+          <w:szCs w:val="28"/>
+          <w:lang w:val="el-GR"/>
+        </w:rPr>
+      </w:pPr>
+      <w:r>
+        <w:rPr>
+          <w:rFonts w:ascii="Arial" w:hAnsi="Arial" w:cs="Arial"/>
+          <w:sz w:val="28"/>
+          <w:szCs w:val="28"/>
+          <w:lang w:val="el-GR"/>
+        </w:rPr>
+        <w:t xml:space="preserve">Στην αρχή του κάθε γύρου κάθε παίκτης τοποθετεί το πλοίο του </w:t>
+      </w:r>
+      <w:r>
+        <w:rPr>
+          <w:rFonts w:ascii="Arial" w:hAnsi="Arial" w:cs="Arial"/>
+          <w:sz w:val="28"/>
+          <w:szCs w:val="28"/>
+          <w:lang w:val="el-GR"/>
+        </w:rPr>
+        <w:t>στον χάρτη</w:t>
+      </w:r>
+      <w:r>
+        <w:rPr>
+          <w:rFonts w:ascii="Arial" w:hAnsi="Arial" w:cs="Arial"/>
+          <w:sz w:val="28"/>
+          <w:szCs w:val="28"/>
+          <w:lang w:val="el-GR"/>
+        </w:rPr>
+        <w:t xml:space="preserve"> και </w:t>
+      </w:r>
+      <w:r>
+        <w:rPr>
+          <w:rFonts w:ascii="Arial" w:hAnsi="Arial" w:cs="Arial"/>
+          <w:sz w:val="28"/>
+          <w:szCs w:val="28"/>
+          <w:lang w:val="el-GR"/>
+        </w:rPr>
+        <w:t>δίνει εντολές για την κατεύθυνσή και την αρχική ταχύτητά του</w:t>
+      </w:r>
+      <w:r>
+        <w:rPr>
+          <w:rFonts w:ascii="Arial" w:hAnsi="Arial" w:cs="Arial"/>
+          <w:sz w:val="28"/>
+          <w:szCs w:val="28"/>
+          <w:lang w:val="el-GR"/>
+        </w:rPr>
+        <w:t xml:space="preserve">. Στη συνέχεια, </w:t>
+      </w:r>
+      <w:r>
+        <w:rPr>
+          <w:rFonts w:ascii="Arial" w:hAnsi="Arial" w:cs="Arial"/>
+          <w:sz w:val="28"/>
+          <w:szCs w:val="28"/>
+          <w:lang w:val="el-GR"/>
+        </w:rPr>
+        <w:t>με την έναρξη ενός χρονομέτρου</w:t>
+      </w:r>
+      <w:r>
+        <w:rPr>
+          <w:rFonts w:ascii="Arial" w:hAnsi="Arial" w:cs="Arial"/>
+          <w:sz w:val="28"/>
+          <w:szCs w:val="28"/>
+          <w:lang w:val="el-GR"/>
+        </w:rPr>
+        <w:t>,</w:t>
+      </w:r>
+      <w:r>
+        <w:rPr>
+          <w:rFonts w:ascii="Arial" w:hAnsi="Arial" w:cs="Arial"/>
+          <w:sz w:val="28"/>
+          <w:szCs w:val="28"/>
+          <w:lang w:val="el-GR"/>
+        </w:rPr>
+        <w:t xml:space="preserve"> </w:t>
+      </w:r>
+      <w:r>
+        <w:rPr>
+          <w:rFonts w:ascii="Arial" w:hAnsi="Arial" w:cs="Arial"/>
+          <w:sz w:val="28"/>
+          <w:szCs w:val="28"/>
+          <w:lang w:val="el-GR"/>
+        </w:rPr>
+        <w:t xml:space="preserve">τα δύο πλοία ξεκινούν να κινούνται ταυτόχρονα, με τις αρχικές τους ταχύτητες, αλλά με μία </w:t>
+      </w:r>
+      <w:r>
+        <w:rPr>
+          <w:rFonts w:ascii="Arial" w:hAnsi="Arial" w:cs="Arial"/>
+          <w:sz w:val="28"/>
+          <w:szCs w:val="28"/>
+          <w:lang w:val="el-GR"/>
+        </w:rPr>
+        <w:t>σταθερή αρνητική επιτάχυνση, διαφορετικού μέτρου για κάθε πλοίο</w:t>
+      </w:r>
+      <w:r>
+        <w:rPr>
+          <w:rFonts w:ascii="Arial" w:hAnsi="Arial" w:cs="Arial"/>
+          <w:sz w:val="28"/>
+          <w:szCs w:val="28"/>
+          <w:lang w:val="el-GR"/>
+        </w:rPr>
+        <w:t>, εξαρτώμενη από την αρχική ταχύτητα του πλοίου</w:t>
+      </w:r>
+      <w:r>
+        <w:rPr>
+          <w:rFonts w:ascii="Arial" w:hAnsi="Arial" w:cs="Arial"/>
+          <w:sz w:val="28"/>
+          <w:szCs w:val="28"/>
+          <w:lang w:val="el-GR"/>
+        </w:rPr>
+        <w:t>, η οποία επιβραδύνει σταδιακά το πλοίο.</w:t>
+      </w:r>
+      <w:r>
+        <w:rPr>
+          <w:rFonts w:ascii="Arial" w:hAnsi="Arial" w:cs="Arial"/>
+          <w:sz w:val="28"/>
+          <w:szCs w:val="28"/>
+          <w:lang w:val="el-GR"/>
+        </w:rPr>
+        <w:t xml:space="preserve"> Όταν ο μισός χρόνος έχει τελειώσει η κίνηση των πλοίων σταματάει</w:t>
+      </w:r>
+      <w:r>
+        <w:rPr>
+          <w:rFonts w:ascii="Arial" w:hAnsi="Arial" w:cs="Arial"/>
+          <w:sz w:val="28"/>
+          <w:szCs w:val="28"/>
+          <w:lang w:val="el-GR"/>
+        </w:rPr>
+        <w:t xml:space="preserve"> και οι παίχτες έχουν την ευκαιρία να τοποθετήσουν τις βόμβες τους</w:t>
+      </w:r>
+      <w:r>
+        <w:rPr>
+          <w:rFonts w:ascii="Arial" w:hAnsi="Arial" w:cs="Arial"/>
+          <w:sz w:val="28"/>
+          <w:szCs w:val="28"/>
+          <w:lang w:val="el-GR"/>
+        </w:rPr>
+        <w:t xml:space="preserve">, μαντεύοντας το σημείο στο οποίο θα ακινητοποιηθεί το αντίπαλου πλοίο. </w:t>
+      </w:r>
+    </w:p>
+    <w:p>
+      <w:pPr>
+        <w:rPr>
+          <w:rFonts w:ascii="Arial" w:hAnsi="Arial" w:cs="Arial"/>
+          <w:sz w:val="28"/>
+          <w:szCs w:val="28"/>
+          <w:lang w:val="el-GR"/>
+        </w:rPr>
+      </w:pPr>
+      <w:r>
+        <w:rPr>
+          <w:rFonts w:ascii="Arial" w:hAnsi="Arial" w:cs="Arial"/>
+          <w:sz w:val="28"/>
+          <w:szCs w:val="28"/>
+          <w:lang w:val="el-GR"/>
+        </w:rPr>
+        <w:t>Εάν το</w:t>
+      </w:r>
+      <w:r>
+        <w:rPr>
+          <w:rFonts w:ascii="Arial" w:hAnsi="Arial" w:cs="Arial"/>
+          <w:sz w:val="28"/>
+          <w:szCs w:val="28"/>
+          <w:lang w:val="el-GR"/>
+        </w:rPr>
+        <w:t xml:space="preserve"> πλοίο</w:t>
+      </w:r>
+      <w:r>
+        <w:rPr>
+          <w:rFonts w:ascii="Arial" w:hAnsi="Arial" w:cs="Arial"/>
+          <w:sz w:val="28"/>
+          <w:szCs w:val="28"/>
+          <w:lang w:val="el-GR"/>
+        </w:rPr>
+        <w:t xml:space="preserve"> του αντιπάλου βρεθεί πάνω στην βόμβα</w:t>
+      </w:r>
+      <w:r>
+        <w:rPr>
+          <w:rFonts w:ascii="Arial" w:hAnsi="Arial" w:cs="Arial"/>
+          <w:sz w:val="28"/>
+          <w:szCs w:val="28"/>
+          <w:lang w:val="el-GR"/>
+        </w:rPr>
+        <w:t xml:space="preserve">, στο τέλος της κίνησης του, τότε </w:t>
+      </w:r>
+      <w:r>
+        <w:rPr>
+          <w:rFonts w:ascii="Arial" w:hAnsi="Arial" w:cs="Arial"/>
+          <w:sz w:val="28"/>
+          <w:szCs w:val="28"/>
+          <w:lang w:val="el-GR"/>
+        </w:rPr>
+        <w:t>ο αντίπαλος λαμβάνει μία ήττα.</w:t>
+      </w:r>
+      <w:r>
+        <w:rPr>
+          <w:rFonts w:ascii="Arial" w:hAnsi="Arial" w:cs="Arial"/>
+          <w:sz w:val="28"/>
+          <w:szCs w:val="28"/>
+          <w:lang w:val="el-GR"/>
+        </w:rPr>
+        <w:t xml:space="preserve">  </w:t>
+      </w:r>
+      <w:r>
+        <w:rPr>
+          <w:rFonts w:ascii="Arial" w:hAnsi="Arial" w:cs="Arial"/>
+          <w:sz w:val="28"/>
+          <w:szCs w:val="28"/>
+          <w:lang w:val="el-GR"/>
+        </w:rPr>
+        <w:t xml:space="preserve">Εάν και τα δύο πλοία βρεθούν σε αντίπαλη βόμβα, και οι δύο παίχτες </w:t>
+      </w:r>
+      <w:r>
+        <w:rPr>
+          <w:rFonts w:ascii="Arial" w:hAnsi="Arial" w:cs="Arial"/>
+          <w:sz w:val="28"/>
+          <w:szCs w:val="28"/>
+          <w:lang w:val="el-GR"/>
+        </w:rPr>
+        <w:t xml:space="preserve">λαμβάνουν από μία ήττα.  Στη </w:t>
+      </w:r>
+      <w:r>
+        <w:rPr>
+          <w:rFonts w:ascii="Arial" w:hAnsi="Arial" w:cs="Arial"/>
+          <w:sz w:val="28"/>
+          <w:szCs w:val="28"/>
+          <w:lang w:val="el-GR"/>
+        </w:rPr>
+        <w:t>συνέχεια</w:t>
+      </w:r>
+      <w:r>
+        <w:rPr>
+          <w:rFonts w:ascii="Arial" w:hAnsi="Arial" w:cs="Arial"/>
+          <w:sz w:val="28"/>
+          <w:szCs w:val="28"/>
+          <w:lang w:val="el-GR"/>
+        </w:rPr>
+        <w:t xml:space="preserve"> </w:t>
+      </w:r>
+      <w:r>
+        <w:rPr>
+          <w:rFonts w:ascii="Arial" w:hAnsi="Arial" w:cs="Arial"/>
+          <w:sz w:val="28"/>
+          <w:szCs w:val="28"/>
+          <w:lang w:val="el-GR"/>
+        </w:rPr>
+        <w:t>το παιχν</w:t>
+      </w:r>
+      <w:r>
+        <w:rPr>
+          <w:rFonts w:ascii="Arial" w:hAnsi="Arial" w:cs="Arial"/>
+          <w:sz w:val="28"/>
+          <w:szCs w:val="28"/>
+          <w:lang w:val="el-GR"/>
+        </w:rPr>
+        <w:t xml:space="preserve">ίδι </w:t>
+      </w:r>
+      <w:r>
+        <w:rPr>
+          <w:rFonts w:ascii="Arial" w:hAnsi="Arial" w:cs="Arial"/>
+          <w:sz w:val="28"/>
+          <w:szCs w:val="28"/>
+          <w:lang w:val="el-GR"/>
+        </w:rPr>
+        <w:t>επαναλαμβάνεται</w:t>
+      </w:r>
+      <w:r>
+        <w:rPr>
+          <w:rFonts w:ascii="Arial" w:hAnsi="Arial" w:cs="Arial"/>
+          <w:sz w:val="28"/>
+          <w:szCs w:val="28"/>
+          <w:lang w:val="el-GR"/>
+        </w:rPr>
+        <w:t>, με μέγιστο τους τρείς (3) γύρους</w:t>
+      </w:r>
+      <w:r>
+        <w:rPr>
+          <w:rFonts w:ascii="Arial" w:hAnsi="Arial" w:cs="Arial"/>
+          <w:sz w:val="28"/>
+          <w:szCs w:val="28"/>
+          <w:lang w:val="el-GR"/>
+        </w:rPr>
+        <w:t>.  Ο παίχτης με τις λιγότερε</w:t>
+      </w:r>
+      <w:r>
+        <w:rPr>
+          <w:rFonts w:ascii="Arial" w:hAnsi="Arial" w:cs="Arial"/>
+          <w:sz w:val="28"/>
+          <w:szCs w:val="28"/>
+          <w:lang w:val="el-GR"/>
+        </w:rPr>
+        <w:t>ς</w:t>
+      </w:r>
+      <w:r>
+        <w:rPr>
+          <w:rFonts w:ascii="Arial" w:hAnsi="Arial" w:cs="Arial"/>
+          <w:sz w:val="28"/>
+          <w:szCs w:val="28"/>
+          <w:lang w:val="el-GR"/>
+        </w:rPr>
+        <w:t xml:space="preserve"> ήττες μετά από τρείς γύρους είναι ο νικητής του </w:t>
+      </w:r>
+      <w:r>
+        <w:rPr>
+          <w:rFonts w:ascii="Arial" w:hAnsi="Arial" w:cs="Arial"/>
+          <w:sz w:val="28"/>
+          <w:szCs w:val="28"/>
+          <w:lang w:val="el-GR"/>
+        </w:rPr>
+        <w:t>παιχνιδιού</w:t>
+      </w:r>
+      <w:r>
+        <w:rPr>
+          <w:rFonts w:ascii="Arial" w:hAnsi="Arial" w:cs="Arial"/>
+          <w:sz w:val="28"/>
+          <w:szCs w:val="28"/>
+          <w:lang w:val="el-GR"/>
+        </w:rPr>
+        <w:t xml:space="preserve">.  Εάν μετά από τρεις γύρους </w:t>
+      </w:r>
+      <w:r>
+        <w:rPr>
+          <w:rFonts w:ascii="Arial" w:hAnsi="Arial" w:cs="Arial"/>
+          <w:sz w:val="28"/>
+          <w:szCs w:val="28"/>
+          <w:lang w:val="el-GR"/>
+        </w:rPr>
+        <w:t xml:space="preserve">και οι δύο παίχτες έχουν τον ίδιο αριθμό ηττών, </w:t>
+      </w:r>
+      <w:r>
+        <w:rPr>
+          <w:rFonts w:ascii="Arial" w:hAnsi="Arial" w:cs="Arial"/>
+          <w:sz w:val="28"/>
+          <w:szCs w:val="28"/>
+          <w:lang w:val="el-GR"/>
+        </w:rPr>
+        <w:t>το παιχνίδι επαναλαμβάνεται μέχρι να βρεθεί μοναδικός νικητής.</w:t>
+      </w:r>
+    </w:p>
+    <w:p>
+      <w:pPr>
+        <w:rPr>
+          <w:rFonts w:ascii="Arial" w:hAnsi="Arial" w:cs="Arial"/>
+          <w:sz w:val="28"/>
+          <w:szCs w:val="28"/>
+          <w:lang w:val="el-GR"/>
+        </w:rPr>
+      </w:pPr>
+      <w:r>
+        <w:rPr>
+          <w:rFonts w:ascii="Arial" w:hAnsi="Arial" w:cs="Arial"/>
+          <w:sz w:val="28"/>
+          <w:szCs w:val="28"/>
+          <w:lang w:val="el-GR"/>
+        </w:rPr>
+        <w:t xml:space="preserve">Το </w:t>
+      </w:r>
+      <w:r>
+        <w:rPr>
+          <w:rFonts w:ascii="Arial" w:hAnsi="Arial" w:cs="Arial"/>
+          <w:sz w:val="28"/>
+          <w:szCs w:val="28"/>
+          <w:lang w:val="el-GR"/>
+        </w:rPr>
+        <w:t>παιχνίδι</w:t>
+      </w:r>
+      <w:r>
+        <w:rPr>
+          <w:rFonts w:ascii="Arial" w:hAnsi="Arial" w:cs="Arial"/>
+          <w:sz w:val="28"/>
+          <w:szCs w:val="28"/>
+          <w:lang w:val="el-GR"/>
+        </w:rPr>
+        <w:t xml:space="preserve"> διαθέτει </w:t>
+      </w:r>
+      <w:r>
+        <w:rPr>
+          <w:rFonts w:ascii="Arial" w:hAnsi="Arial" w:cs="Arial"/>
+          <w:sz w:val="28"/>
+          <w:szCs w:val="28"/>
+          <w:lang w:val="el-GR"/>
+        </w:rPr>
+        <w:t>λειτουργία αποθήκευσης της τρέχουσας κατάστασης, και επαναφορά αυτής μ</w:t>
+      </w:r>
+      <w:r>
+        <w:rPr>
+          <w:rFonts w:ascii="Arial" w:hAnsi="Arial" w:cs="Arial"/>
+          <w:sz w:val="28"/>
+          <w:szCs w:val="28"/>
+          <w:lang w:val="el-GR"/>
+        </w:rPr>
+        <w:t>ε σώσιμο σε αρχείο.</w:t>
+      </w:r>
+      <w:r>
+        <w:rPr>
+          <w:rFonts w:ascii="Arial" w:hAnsi="Arial" w:cs="Arial"/>
+          <w:sz w:val="28"/>
+          <w:szCs w:val="28"/>
+          <w:lang w:val="el-GR"/>
+        </w:rPr>
+        <w:br/>
+      </w:r>
     </w:p>
     <w:sectPr>
       <w:pgSz w:w="12240" w:h="15840"/>
@@ -398,6 +1437,104 @@
     </w:sectPr>
   </w:body>
 </w:document>
+</file>
+
+<file path=word/numbering.xml><?xml version="1.0" encoding="utf-8"?>
+<w:numbering xmlns:wpc="http://schemas.microsoft.com/office/word/2010/wordprocessingCanvas" xmlns:cx="http://schemas.microsoft.com/office/drawing/2014/chartex" xmlns:cx1="http://schemas.microsoft.com/office/drawing/2015/9/8/chartex" xmlns:cx2="http://schemas.microsoft.com/office/drawing/2015/10/21/chartex" xmlns:cx3="http://schemas.microsoft.com/office/drawing/2016/5/9/chartex" xmlns:cx4="http://schemas.microsoft.com/office/drawing/2016/5/10/chartex" xmlns:cx5="http://schemas.microsoft.com/office/drawing/2016/5/11/chartex" xmlns:cx6="http://schemas.microsoft.com/office/drawing/2016/5/12/chartex" xmlns:cx7="http://schemas.microsoft.com/office/drawing/2016/5/13/chartex" xmlns:cx8="http://schemas.microsoft.com/office/drawing/2016/5/14/chartex" xmlns:mc="http://schemas.openxmlformats.org/markup-compatibility/2006" xmlns:aink="http://schemas.microsoft.com/office/drawing/2016/ink" xmlns:am3d="http://schemas.microsoft.com/office/drawing/2017/model3d" xmlns:o="urn:schemas-microsoft-com:office:office" xmlns:oel="http://schemas.microsoft.com/office/2019/extlst" xmlns:r="http://schemas.openxmlformats.org/officeDocument/2006/relationships" xmlns:m="http://schemas.openxmlformats.org/officeDocument/2006/math" xmlns:v="urn:schemas-microsoft-com:vml" xmlns:wp14="http://schemas.microsoft.com/office/word/2010/wordprocessingDrawing" xmlns:wp="http://schemas.openxmlformats.org/drawingml/2006/wordprocessingDrawing" xmlns:w10="urn:schemas-microsoft-com:office:word" xmlns:w="http://schemas.openxmlformats.org/wordprocessingml/2006/main" xmlns:w14="http://schemas.microsoft.com/office/word/2010/wordml" xmlns:w15="http://schemas.microsoft.com/office/word/2012/wordml" xmlns:w16cex="http://schemas.microsoft.com/office/word/2018/wordml/cex" xmlns:w16cid="http://schemas.microsoft.com/office/word/2016/wordml/cid" xmlns:w16="http://schemas.microsoft.com/office/word/2018/wordml" xmlns:w16du="http://schemas.microsoft.com/office/word/2023/wordml/word16du" xmlns:w16sdtdh="http://schemas.microsoft.com/office/word/2020/wordml/sdtdatahash" xmlns:w16sdtfl="http://schemas.microsoft.com/office/word/2024/wordml/sdtformatlock" xmlns:w16se="http://schemas.microsoft.com/office/word/2015/wordml/symex" xmlns:wpg="http://schemas.microsoft.com/office/word/2010/wordprocessingGroup" xmlns:wpi="http://schemas.microsoft.com/office/word/2010/wordprocessingInk" xmlns:wne="http://schemas.microsoft.com/office/word/2006/wordml" xmlns:wps="http://schemas.microsoft.com/office/word/2010/wordprocessingShape" mc:Ignorable="w14 w15 w16se w16cid w16 w16cex w16sdtdh w16sdtfl w16du wp14">
+  <w:abstractNum w:abstractNumId="0" w15:restartNumberingAfterBreak="0">
+    <w:nsid w:val="22CD59F0"/>
+    <w:multiLevelType w:val="hybridMultilevel"/>
+    <w:tmpl w:val="A72A932E"/>
+    <w:lvl w:ilvl="0" w:tplc="5F828640">
+      <w:start w:val="1"/>
+      <w:numFmt w:val="decimal"/>
+      <w:lvlText w:val="%1."/>
+      <w:lvlJc w:val="left"/>
+      <w:pPr>
+        <w:ind w:left="720" w:hanging="360"/>
+      </w:pPr>
+      <w:rPr>
+        <w:rFonts w:hint="default"/>
+        <w:b/>
+      </w:rPr>
+    </w:lvl>
+    <w:lvl w:ilvl="1" w:tplc="04090019" w:tentative="1">
+      <w:start w:val="1"/>
+      <w:numFmt w:val="lowerLetter"/>
+      <w:lvlText w:val="%2."/>
+      <w:lvlJc w:val="left"/>
+      <w:pPr>
+        <w:ind w:left="1440" w:hanging="360"/>
+      </w:pPr>
+    </w:lvl>
+    <w:lvl w:ilvl="2" w:tplc="0409001B" w:tentative="1">
+      <w:start w:val="1"/>
+      <w:numFmt w:val="lowerRoman"/>
+      <w:lvlText w:val="%3."/>
+      <w:lvlJc w:val="right"/>
+      <w:pPr>
+        <w:ind w:left="2160" w:hanging="180"/>
+      </w:pPr>
+    </w:lvl>
+    <w:lvl w:ilvl="3" w:tplc="0409000F" w:tentative="1">
+      <w:start w:val="1"/>
+      <w:numFmt w:val="decimal"/>
+      <w:lvlText w:val="%4."/>
+      <w:lvlJc w:val="left"/>
+      <w:pPr>
+        <w:ind w:left="2880" w:hanging="360"/>
+      </w:pPr>
+    </w:lvl>
+    <w:lvl w:ilvl="4" w:tplc="04090019" w:tentative="1">
+      <w:start w:val="1"/>
+      <w:numFmt w:val="lowerLetter"/>
+      <w:lvlText w:val="%5."/>
+      <w:lvlJc w:val="left"/>
+      <w:pPr>
+        <w:ind w:left="3600" w:hanging="360"/>
+      </w:pPr>
+    </w:lvl>
+    <w:lvl w:ilvl="5" w:tplc="0409001B" w:tentative="1">
+      <w:start w:val="1"/>
+      <w:numFmt w:val="lowerRoman"/>
+      <w:lvlText w:val="%6."/>
+      <w:lvlJc w:val="right"/>
+      <w:pPr>
+        <w:ind w:left="4320" w:hanging="180"/>
+      </w:pPr>
+    </w:lvl>
+    <w:lvl w:ilvl="6" w:tplc="0409000F" w:tentative="1">
+      <w:start w:val="1"/>
+      <w:numFmt w:val="decimal"/>
+      <w:lvlText w:val="%7."/>
+      <w:lvlJc w:val="left"/>
+      <w:pPr>
+        <w:ind w:left="5040" w:hanging="360"/>
+      </w:pPr>
+    </w:lvl>
+    <w:lvl w:ilvl="7" w:tplc="04090019" w:tentative="1">
+      <w:start w:val="1"/>
+      <w:numFmt w:val="lowerLetter"/>
+      <w:lvlText w:val="%8."/>
+      <w:lvlJc w:val="left"/>
+      <w:pPr>
+        <w:ind w:left="5760" w:hanging="360"/>
+      </w:pPr>
+    </w:lvl>
+    <w:lvl w:ilvl="8" w:tplc="0409001B" w:tentative="1">
+      <w:start w:val="1"/>
+      <w:numFmt w:val="lowerRoman"/>
+      <w:lvlText w:val="%9."/>
+      <w:lvlJc w:val="right"/>
+      <w:pPr>
+        <w:ind w:left="6480" w:hanging="180"/>
+      </w:pPr>
+    </w:lvl>
+  </w:abstractNum>
+  <w:num w:numId="1" w16cid:durableId="843475572">
+    <w:abstractNumId w:val="0"/>
+  </w:num>
+</w:numbering>
 </file>
 
 <file path=word/styles.xml><?xml version="1.0" encoding="utf-8"?>

</xml_diff>